<commit_message>
Upd Before FYP 1
</commit_message>
<xml_diff>
--- a/Academic Assets/SDS_AabiZaraat_AI.docx
+++ b/Academic Assets/SDS_AabiZaraat_AI.docx
@@ -19,7 +19,31 @@
           <w:sz w:val="40"/>
           <w:szCs w:val="40"/>
         </w:rPr>
-        <w:t>Software Requirement Specifications</w:t>
+        <w:t xml:space="preserve">  </w:t>
+      </w:r>
+      <w:r>
+        <w:rPr>
+          <w:b/>
+          <w:sz w:val="40"/>
+          <w:szCs w:val="40"/>
+        </w:rPr>
+        <w:t xml:space="preserve">Software </w:t>
+      </w:r>
+      <w:r>
+        <w:rPr>
+          <w:b/>
+          <w:sz w:val="40"/>
+          <w:szCs w:val="40"/>
+        </w:rPr>
+        <w:t>Design</w:t>
+      </w:r>
+      <w:r>
+        <w:rPr>
+          <w:b/>
+          <w:sz w:val="40"/>
+          <w:szCs w:val="40"/>
+        </w:rPr>
+        <w:t xml:space="preserve"> Specifications</w:t>
       </w:r>
     </w:p>
     <w:p>
@@ -13846,7 +13870,7 @@
         </mc:Choice>
         <mc:Fallback>
           <w:pict>
-            <v:shape w14:anchorId="6BCBBA1A" id="Freeform: Shape 6" o:spid="_x0000_s1033" style="position:absolute;margin-left:438pt;margin-top:744pt;width:50.5pt;height:12.45pt;z-index:-251655168;visibility:visible;mso-wrap-style:square;mso-wrap-distance-left:9pt;mso-wrap-distance-top:0;mso-wrap-distance-right:9pt;mso-wrap-distance-bottom:0;mso-position-horizontal:absolute;mso-position-horizontal-relative:text;mso-position-vertical:absolute;mso-position-vertical-relative:text;v-text-anchor:top" coordsize="631825,148590" o:spt="100" o:gfxdata="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" adj="-11796480,,5400" path="m,l,148590r631825,l631825,,,xe" filled="f" stroked="f">
+            <v:shape w14:anchorId="6BCBBA1A" id="Freeform: Shape 6" o:spid="_x0000_s1031" style="position:absolute;margin-left:438pt;margin-top:744pt;width:50.5pt;height:12.45pt;z-index:-251655168;visibility:visible;mso-wrap-style:square;mso-wrap-distance-left:9pt;mso-wrap-distance-top:0;mso-wrap-distance-right:9pt;mso-wrap-distance-bottom:0;mso-position-horizontal:absolute;mso-position-horizontal-relative:text;mso-position-vertical:absolute;mso-position-vertical-relative:text;v-text-anchor:top" coordsize="631825,148590" o:spt="100" o:gfxdata="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" adj="-11796480,,5400" path="m,l,148590r631825,l631825,,,xe" filled="f" stroked="f">
               <v:stroke joinstyle="miter"/>
               <v:formulas/>
               <v:path arrowok="t" o:extrusionok="f" o:connecttype="custom" textboxrect="0,0,631825,148590"/>
@@ -13960,7 +13984,7 @@
             </wp:anchor>
           </w:drawing>
         </mc:Choice>
-        <mc:Fallback xmlns:dgm="http://schemas.openxmlformats.org/drawingml/2006/diagram" xmlns:lc="http://schemas.openxmlformats.org/drawingml/2006/lockedCanvas" xmlns:c="http://schemas.openxmlformats.org/drawingml/2006/chart" xmlns:pic="http://schemas.openxmlformats.org/drawingml/2006/picture" xmlns:a="http://schemas.openxmlformats.org/drawingml/2006/main" xmlns:sl="http://schemas.openxmlformats.org/schemaLibrary/2006/main">
+        <mc:Fallback xmlns:sl="http://schemas.openxmlformats.org/schemaLibrary/2006/main" xmlns:a="http://schemas.openxmlformats.org/drawingml/2006/main" xmlns:pic="http://schemas.openxmlformats.org/drawingml/2006/picture" xmlns:c="http://schemas.openxmlformats.org/drawingml/2006/chart" xmlns:lc="http://schemas.openxmlformats.org/drawingml/2006/lockedCanvas" xmlns:dgm="http://schemas.openxmlformats.org/drawingml/2006/diagram">
           <w:drawing>
             <wp:anchor allowOverlap="1" behindDoc="1" distB="0" distT="0" distL="114300" distR="114300" hidden="0" layoutInCell="1" locked="0" relativeHeight="0" simplePos="0">
               <wp:simplePos x="0" y="0"/>
@@ -14114,7 +14138,7 @@
         </mc:Choice>
         <mc:Fallback>
           <w:pict>
-            <v:shape w14:anchorId="0F5F5D40" id="Freeform: Shape 10" o:spid="_x0000_s1036" style="position:absolute;margin-left:434pt;margin-top:744pt;width:51.9pt;height:12.45pt;z-index:-251650048;visibility:visible;mso-wrap-style:square;mso-wrap-distance-left:9pt;mso-wrap-distance-top:0;mso-wrap-distance-right:9pt;mso-wrap-distance-bottom:0;mso-position-horizontal:absolute;mso-position-horizontal-relative:text;mso-position-vertical:absolute;mso-position-vertical-relative:text;v-text-anchor:top" coordsize="649605,148590" o:spt="100" o:gfxdata="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" adj="-11796480,,5400" path="m,l,148590r649605,l649605,,,xe" filled="f" stroked="f">
+            <v:shape w14:anchorId="0F5F5D40" id="Freeform: Shape 10" o:spid="_x0000_s1034" style="position:absolute;margin-left:434pt;margin-top:744pt;width:51.9pt;height:12.45pt;z-index:-251650048;visibility:visible;mso-wrap-style:square;mso-wrap-distance-left:9pt;mso-wrap-distance-top:0;mso-wrap-distance-right:9pt;mso-wrap-distance-bottom:0;mso-position-horizontal:absolute;mso-position-horizontal-relative:text;mso-position-vertical:absolute;mso-position-vertical-relative:text;v-text-anchor:top" coordsize="649605,148590" o:spt="100" o:gfxdata="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" adj="-11796480,,5400" path="m,l,148590r649605,l649605,,,xe" filled="f" stroked="f">
               <v:stroke joinstyle="miter"/>
               <v:formulas/>
               <v:path arrowok="t" o:extrusionok="f" o:connecttype="custom" textboxrect="0,0,649605,148590"/>
@@ -14194,7 +14218,7 @@
             </wp:anchor>
           </w:drawing>
         </mc:Choice>
-        <mc:Fallback xmlns:dgm="http://schemas.openxmlformats.org/drawingml/2006/diagram" xmlns:lc="http://schemas.openxmlformats.org/drawingml/2006/lockedCanvas" xmlns:c="http://schemas.openxmlformats.org/drawingml/2006/chart" xmlns:pic="http://schemas.openxmlformats.org/drawingml/2006/picture" xmlns:a="http://schemas.openxmlformats.org/drawingml/2006/main" xmlns:sl="http://schemas.openxmlformats.org/schemaLibrary/2006/main">
+        <mc:Fallback xmlns:sl="http://schemas.openxmlformats.org/schemaLibrary/2006/main" xmlns:a="http://schemas.openxmlformats.org/drawingml/2006/main" xmlns:pic="http://schemas.openxmlformats.org/drawingml/2006/picture" xmlns:c="http://schemas.openxmlformats.org/drawingml/2006/chart" xmlns:lc="http://schemas.openxmlformats.org/drawingml/2006/lockedCanvas" xmlns:dgm="http://schemas.openxmlformats.org/drawingml/2006/diagram">
           <w:drawing>
             <wp:anchor allowOverlap="1" behindDoc="1" distB="0" distT="0" distL="114300" distR="114300" hidden="0" layoutInCell="1" locked="0" relativeHeight="0" simplePos="0">
               <wp:simplePos x="0" y="0"/>
@@ -14362,7 +14386,7 @@
         </mc:Choice>
         <mc:Fallback>
           <w:pict>
-            <v:shape w14:anchorId="74CAA7CE" id="Freeform: Shape 14" o:spid="_x0000_s1039" style="position:absolute;margin-left:434pt;margin-top:744pt;width:54.9pt;height:12.45pt;z-index:-251644928;visibility:visible;mso-wrap-style:square;mso-wrap-distance-left:9pt;mso-wrap-distance-top:0;mso-wrap-distance-right:9pt;mso-wrap-distance-bottom:0;mso-position-horizontal:absolute;mso-position-horizontal-relative:text;mso-position-vertical:absolute;mso-position-vertical-relative:text;v-text-anchor:top" coordsize="687705,148590" o:spt="100" o:gfxdata="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" adj="-11796480,,5400" path="m,l,148590r687705,l687705,,,xe" filled="f" stroked="f">
+            <v:shape w14:anchorId="74CAA7CE" id="Freeform: Shape 14" o:spid="_x0000_s1037" style="position:absolute;margin-left:434pt;margin-top:744pt;width:54.9pt;height:12.45pt;z-index:-251644928;visibility:visible;mso-wrap-style:square;mso-wrap-distance-left:9pt;mso-wrap-distance-top:0;mso-wrap-distance-right:9pt;mso-wrap-distance-bottom:0;mso-position-horizontal:absolute;mso-position-horizontal-relative:text;mso-position-vertical:absolute;mso-position-vertical-relative:text;v-text-anchor:top" coordsize="687705,148590" o:spt="100" o:gfxdata="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" adj="-11796480,,5400" path="m,l,148590r687705,l687705,,,xe" filled="f" stroked="f">
               <v:stroke joinstyle="miter"/>
               <v:formulas/>
               <v:path arrowok="t" o:extrusionok="f" o:connecttype="custom" textboxrect="0,0,687705,148590"/>
@@ -14456,7 +14480,7 @@
             </wp:anchor>
           </w:drawing>
         </mc:Choice>
-        <mc:Fallback xmlns:dgm="http://schemas.openxmlformats.org/drawingml/2006/diagram" xmlns:lc="http://schemas.openxmlformats.org/drawingml/2006/lockedCanvas" xmlns:c="http://schemas.openxmlformats.org/drawingml/2006/chart" xmlns:pic="http://schemas.openxmlformats.org/drawingml/2006/picture" xmlns:a="http://schemas.openxmlformats.org/drawingml/2006/main" xmlns:sl="http://schemas.openxmlformats.org/schemaLibrary/2006/main">
+        <mc:Fallback xmlns:sl="http://schemas.openxmlformats.org/schemaLibrary/2006/main" xmlns:a="http://schemas.openxmlformats.org/drawingml/2006/main" xmlns:pic="http://schemas.openxmlformats.org/drawingml/2006/picture" xmlns:c="http://schemas.openxmlformats.org/drawingml/2006/chart" xmlns:lc="http://schemas.openxmlformats.org/drawingml/2006/lockedCanvas" xmlns:dgm="http://schemas.openxmlformats.org/drawingml/2006/diagram">
           <w:drawing>
             <wp:anchor allowOverlap="1" behindDoc="1" distB="0" distT="0" distL="114300" distR="114300" hidden="0" layoutInCell="1" locked="0" relativeHeight="0" simplePos="0">
               <wp:simplePos x="0" y="0"/>
@@ -14659,7 +14683,7 @@
             </wp:anchor>
           </w:drawing>
         </mc:Choice>
-        <mc:Fallback xmlns:dgm="http://schemas.openxmlformats.org/drawingml/2006/diagram" xmlns:lc="http://schemas.openxmlformats.org/drawingml/2006/lockedCanvas" xmlns:c="http://schemas.openxmlformats.org/drawingml/2006/chart" xmlns:pic="http://schemas.openxmlformats.org/drawingml/2006/picture" xmlns:a="http://schemas.openxmlformats.org/drawingml/2006/main" xmlns:sl="http://schemas.openxmlformats.org/schemaLibrary/2006/main">
+        <mc:Fallback xmlns:sl="http://schemas.openxmlformats.org/schemaLibrary/2006/main" xmlns:a="http://schemas.openxmlformats.org/drawingml/2006/main" xmlns:pic="http://schemas.openxmlformats.org/drawingml/2006/picture" xmlns:c="http://schemas.openxmlformats.org/drawingml/2006/chart" xmlns:lc="http://schemas.openxmlformats.org/drawingml/2006/lockedCanvas" xmlns:dgm="http://schemas.openxmlformats.org/drawingml/2006/diagram">
           <w:drawing>
             <wp:anchor allowOverlap="1" behindDoc="1" distB="0" distT="0" distL="114300" distR="114300" hidden="0" layoutInCell="1" locked="0" relativeHeight="0" simplePos="0">
               <wp:simplePos x="0" y="0"/>
@@ -14795,7 +14819,7 @@
         </mc:Choice>
         <mc:Fallback>
           <w:pict>
-            <v:shape w14:anchorId="29C38AC4" id="Freeform: Shape 9" o:spid="_x0000_s1034" style="position:absolute;margin-left:70.65pt;margin-top:34.95pt;width:76.8pt;height:12.85pt;z-index:-251652096;visibility:visible;mso-wrap-style:square;mso-wrap-distance-left:9pt;mso-wrap-distance-top:0;mso-wrap-distance-right:9pt;mso-wrap-distance-bottom:0;mso-position-horizontal:absolute;mso-position-horizontal-relative:page;mso-position-vertical:absolute;mso-position-vertical-relative:page;v-text-anchor:top" coordsize="965835,153670" o:spt="100" o:gfxdata="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" adj="-11796480,,5400" path="m,l,153670r965835,l965835,,,xe" filled="f" stroked="f">
+            <v:shape w14:anchorId="29C38AC4" id="Freeform: Shape 9" o:spid="_x0000_s1032" style="position:absolute;margin-left:70.65pt;margin-top:34.95pt;width:76.8pt;height:12.85pt;z-index:-251652096;visibility:visible;mso-wrap-style:square;mso-wrap-distance-left:9pt;mso-wrap-distance-top:0;mso-wrap-distance-right:9pt;mso-wrap-distance-bottom:0;mso-position-horizontal:absolute;mso-position-horizontal-relative:page;mso-position-vertical:absolute;mso-position-vertical-relative:page;v-text-anchor:top" coordsize="965835,153670" o:spt="100" o:gfxdata="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" adj="-11796480,,5400" path="m,l,153670r965835,l965835,,,xe" filled="f" stroked="f">
               <v:stroke joinstyle="miter"/>
               <v:formulas/>
               <v:path arrowok="t" o:extrusionok="f" o:connecttype="custom" textboxrect="0,0,965835,153670"/>
@@ -14916,7 +14940,7 @@
         </mc:Choice>
         <mc:Fallback>
           <w:pict>
-            <v:shape w14:anchorId="5B67051D" id="Freeform: Shape 11" o:spid="_x0000_s1035" style="position:absolute;margin-left:226.85pt;margin-top:34.95pt;width:122.35pt;height:12.85pt;z-index:-251651072;visibility:visible;mso-wrap-style:square;mso-wrap-distance-left:9pt;mso-wrap-distance-top:0;mso-wrap-distance-right:9pt;mso-wrap-distance-bottom:0;mso-position-horizontal:absolute;mso-position-horizontal-relative:page;mso-position-vertical:absolute;mso-position-vertical-relative:page;v-text-anchor:top" coordsize="1544320,153670" o:spt="100" o:gfxdata="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" adj="-11796480,,5400" path="m,l,153670r1544320,l1544320,,,xe" filled="f" stroked="f">
+            <v:shape w14:anchorId="5B67051D" id="Freeform: Shape 11" o:spid="_x0000_s1033" style="position:absolute;margin-left:226.85pt;margin-top:34.95pt;width:122.35pt;height:12.85pt;z-index:-251651072;visibility:visible;mso-wrap-style:square;mso-wrap-distance-left:9pt;mso-wrap-distance-top:0;mso-wrap-distance-right:9pt;mso-wrap-distance-bottom:0;mso-position-horizontal:absolute;mso-position-horizontal-relative:page;mso-position-vertical:absolute;mso-position-vertical-relative:page;v-text-anchor:top" coordsize="1544320,153670" o:spt="100" o:gfxdata="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" adj="-11796480,,5400" path="m,l,153670r1544320,l1544320,,,xe" filled="f" stroked="f">
               <v:stroke joinstyle="miter"/>
               <v:formulas/>
               <v:path arrowok="t" o:extrusionok="f" o:connecttype="custom" textboxrect="0,0,1544320,153670"/>
@@ -15023,7 +15047,7 @@
             </wp:anchor>
           </w:drawing>
         </mc:Choice>
-        <mc:Fallback xmlns:dgm="http://schemas.openxmlformats.org/drawingml/2006/diagram" xmlns:lc="http://schemas.openxmlformats.org/drawingml/2006/lockedCanvas" xmlns:c="http://schemas.openxmlformats.org/drawingml/2006/chart" xmlns:pic="http://schemas.openxmlformats.org/drawingml/2006/picture" xmlns:a="http://schemas.openxmlformats.org/drawingml/2006/main" xmlns:sl="http://schemas.openxmlformats.org/schemaLibrary/2006/main">
+        <mc:Fallback xmlns:sl="http://schemas.openxmlformats.org/schemaLibrary/2006/main" xmlns:a="http://schemas.openxmlformats.org/drawingml/2006/main" xmlns:pic="http://schemas.openxmlformats.org/drawingml/2006/picture" xmlns:c="http://schemas.openxmlformats.org/drawingml/2006/chart" xmlns:lc="http://schemas.openxmlformats.org/drawingml/2006/lockedCanvas" xmlns:dgm="http://schemas.openxmlformats.org/drawingml/2006/diagram">
           <w:drawing>
             <wp:anchor allowOverlap="1" behindDoc="1" distB="0" distT="0" distL="114300" distR="114300" hidden="0" layoutInCell="1" locked="0" relativeHeight="0" simplePos="0">
               <wp:simplePos x="0" y="0"/>
@@ -15159,7 +15183,7 @@
         </mc:Choice>
         <mc:Fallback>
           <w:pict>
-            <v:shape w14:anchorId="0DD2E6C1" id="Freeform: Shape 5" o:spid="_x0000_s1037" style="position:absolute;margin-left:70.65pt;margin-top:34.95pt;width:76.8pt;height:12.85pt;z-index:-251646976;visibility:visible;mso-wrap-style:square;mso-wrap-distance-left:9pt;mso-wrap-distance-top:0;mso-wrap-distance-right:9pt;mso-wrap-distance-bottom:0;mso-position-horizontal:absolute;mso-position-horizontal-relative:page;mso-position-vertical:absolute;mso-position-vertical-relative:page;v-text-anchor:top" coordsize="965835,153670" o:spt="100" o:gfxdata="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" adj="-11796480,,5400" path="m,l,153670r965835,l965835,,,xe" filled="f" stroked="f">
+            <v:shape w14:anchorId="0DD2E6C1" id="Freeform: Shape 5" o:spid="_x0000_s1035" style="position:absolute;margin-left:70.65pt;margin-top:34.95pt;width:76.8pt;height:12.85pt;z-index:-251646976;visibility:visible;mso-wrap-style:square;mso-wrap-distance-left:9pt;mso-wrap-distance-top:0;mso-wrap-distance-right:9pt;mso-wrap-distance-bottom:0;mso-position-horizontal:absolute;mso-position-horizontal-relative:page;mso-position-vertical:absolute;mso-position-vertical-relative:page;v-text-anchor:top" coordsize="965835,153670" o:spt="100" o:gfxdata="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" adj="-11796480,,5400" path="m,l,153670r965835,l965835,,,xe" filled="f" stroked="f">
               <v:stroke joinstyle="miter"/>
               <v:formulas/>
               <v:path arrowok="t" o:extrusionok="f" o:connecttype="custom" textboxrect="0,0,965835,153670"/>
@@ -15280,7 +15304,7 @@
         </mc:Choice>
         <mc:Fallback>
           <w:pict>
-            <v:shape w14:anchorId="51ECECBF" id="Freeform: Shape 4" o:spid="_x0000_s1038" style="position:absolute;margin-left:226.85pt;margin-top:34.95pt;width:122.35pt;height:12.85pt;z-index:-251645952;visibility:visible;mso-wrap-style:square;mso-wrap-distance-left:9pt;mso-wrap-distance-top:0;mso-wrap-distance-right:9pt;mso-wrap-distance-bottom:0;mso-position-horizontal:absolute;mso-position-horizontal-relative:page;mso-position-vertical:absolute;mso-position-vertical-relative:page;v-text-anchor:top" coordsize="1544320,153670" o:spt="100" o:gfxdata="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" adj="-11796480,,5400" path="m,l,153670r1544320,l1544320,,,xe" filled="f" stroked="f">
+            <v:shape w14:anchorId="51ECECBF" id="Freeform: Shape 4" o:spid="_x0000_s1036" style="position:absolute;margin-left:226.85pt;margin-top:34.95pt;width:122.35pt;height:12.85pt;z-index:-251645952;visibility:visible;mso-wrap-style:square;mso-wrap-distance-left:9pt;mso-wrap-distance-top:0;mso-wrap-distance-right:9pt;mso-wrap-distance-bottom:0;mso-position-horizontal:absolute;mso-position-horizontal-relative:page;mso-position-vertical:absolute;mso-position-vertical-relative:page;v-text-anchor:top" coordsize="1544320,153670" o:spt="100" o:gfxdata="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" adj="-11796480,,5400" path="m,l,153670r1544320,l1544320,,,xe" filled="f" stroked="f">
               <v:stroke joinstyle="miter"/>
               <v:formulas/>
               <v:path arrowok="t" o:extrusionok="f" o:connecttype="custom" textboxrect="0,0,1544320,153670"/>

</xml_diff>